<commit_message>
Updated Topic Submission & added .pdf
</commit_message>
<xml_diff>
--- a/submissions/Topic Submission - Hotel Bookings.docx
+++ b/submissions/Topic Submission - Hotel Bookings.docx
@@ -11,11 +11,118 @@
       <w:r>
         <w:t>Hotel Bookings</w:t>
       </w:r>
+      <w:r>
+        <w:t xml:space="preserve"> </w:t>
+      </w:r>
     </w:p>
     <w:p/>
     <w:p>
       <w:r>
-        <w:t>I’ve found a dataset on hotel booking from 2015 – 2017. It doesn’t have pricing, but it contains enough data to draw some insights from.  I plan to analyze and visualize the following:</w:t>
+        <w:t>I’ve found a dataset on hotel booking</w:t>
+      </w:r>
+      <w:r>
+        <w:t>s</w:t>
+      </w:r>
+      <w:r>
+        <w:t xml:space="preserve"> from 2015 – 2017</w:t>
+      </w:r>
+      <w:r>
+        <w:t xml:space="preserve"> on Kaggle</w:t>
+      </w:r>
+      <w:r>
+        <w:t>.</w:t>
+      </w:r>
+      <w:r>
+        <w:t xml:space="preserve"> Wildly enough it was cleaned and featured on </w:t>
+      </w:r>
+      <w:proofErr w:type="spellStart"/>
+      <w:r>
+        <w:t>TidyTuesday</w:t>
+      </w:r>
+      <w:proofErr w:type="spellEnd"/>
+      <w:r>
+        <w:t xml:space="preserve"> on February 11</w:t>
+      </w:r>
+      <w:r>
+        <w:rPr>
+          <w:vertAlign w:val="superscript"/>
+        </w:rPr>
+        <w:t>th</w:t>
+      </w:r>
+      <w:r>
+        <w:t>, 2020.</w:t>
+      </w:r>
+      <w:r>
+        <w:t xml:space="preserve"> It doesn’t have pricing</w:t>
+      </w:r>
+      <w:r>
+        <w:t xml:space="preserve"> and it appears to mostly be international hotels</w:t>
+      </w:r>
+      <w:r>
+        <w:t xml:space="preserve">, but it contains enough data to draw some insights from. </w:t>
+      </w:r>
+      <w:r>
+        <w:t xml:space="preserve">I love to travel but hate spending more money than I think something should cost. I hope to see the patterns of when the most popular booking months, weeks, and days are as well as when cancellations are most common. Based off </w:t>
+      </w:r>
+      <w:r>
+        <w:t>the</w:t>
+      </w:r>
+      <w:r>
+        <w:t xml:space="preserve"> findings, </w:t>
+      </w:r>
+      <w:r>
+        <w:t>in my personal life I</w:t>
+      </w:r>
+      <w:r>
+        <w:t xml:space="preserve"> </w:t>
+      </w:r>
+      <w:r>
+        <w:t xml:space="preserve">plan </w:t>
+      </w:r>
+      <w:r>
+        <w:t>to</w:t>
+      </w:r>
+      <w:r>
+        <w:t xml:space="preserve"> use that to</w:t>
+      </w:r>
+      <w:r>
+        <w:t xml:space="preserve"> evaluate hotel pricing during those months to see if the trends hold true</w:t>
+      </w:r>
+      <w:r>
+        <w:t>, although that won’t really be showcased in this project</w:t>
+      </w:r>
+      <w:r>
+        <w:t xml:space="preserve">. </w:t>
+      </w:r>
+    </w:p>
+    <w:p/>
+    <w:p>
+      <w:r>
+        <w:t xml:space="preserve">I’m most comfortable with Python so I plan to do my initial data analysis in Python. However, to build a dashboard that tells the story of my findings, I plan to use a R Shiny Web App. Having the calculations in R &amp; Python should give some reassurance the calculations are correct, or at least consistent. My measure of success is more on how helpful the dashboard is in telling the story. At this point, I haven’t deep dived into the data so I’m not sure what that story is. I’m comfortable with EDA so I’d like to use this as an opportunity to focus on building my visualization skills. </w:t>
+      </w:r>
+    </w:p>
+    <w:p/>
+    <w:p>
+      <w:r>
+        <w:t>I plan to analyze and visualize the following</w:t>
+      </w:r>
+      <w:r>
+        <w:t xml:space="preserve"> but of course these could change</w:t>
+      </w:r>
+      <w:r>
+        <w:t xml:space="preserve"> if the</w:t>
+      </w:r>
+      <w:r>
+        <w:t xml:space="preserve"> data points </w:t>
+      </w:r>
+      <w:r>
+        <w:t>me</w:t>
+      </w:r>
+      <w:r>
+        <w:t xml:space="preserve"> new directions</w:t>
+      </w:r>
+      <w:r>
+        <w:t>:</w:t>
       </w:r>
     </w:p>
     <w:p/>
@@ -116,15 +223,16 @@
     <w:p/>
     <w:p>
       <w:r>
-        <w:t xml:space="preserve">As I get a chance to look further into the data, I’m sure I’ll be able to draw additional insights and add to that list. The dataset contains 32 features with 119,390 entries </w:t>
-      </w:r>
-      <w:proofErr w:type="gramStart"/>
-      <w:r>
-        <w:t>and  is</w:t>
-      </w:r>
-      <w:proofErr w:type="gramEnd"/>
-      <w:r>
-        <w:t xml:space="preserve"> listed on Kaggle -- </w:t>
+        <w:t>T</w:t>
+      </w:r>
+      <w:r>
+        <w:t>he dataset contains 32 features with 119,390 entries</w:t>
+      </w:r>
+      <w:r>
+        <w:t>:</w:t>
+      </w:r>
+      <w:r>
+        <w:t xml:space="preserve"> </w:t>
       </w:r>
       <w:hyperlink r:id="rId7" w:history="1">
         <w:r>
@@ -134,265 +242,6 @@
           <w:t>https://www.kaggle.com/datasets/jessemostipak/hotel-booking-demand</w:t>
         </w:r>
       </w:hyperlink>
-    </w:p>
-    <w:p/>
-    <w:p>
-      <w:r>
-        <w:t>Here are some of the important features I plan to look further into:</w:t>
-      </w:r>
-    </w:p>
-    <w:p/>
-    <w:p>
-      <w:r>
-        <w:t>hotel</w:t>
-      </w:r>
-      <w:r>
-        <w:tab/>
-      </w:r>
-    </w:p>
-    <w:p>
-      <w:proofErr w:type="spellStart"/>
-      <w:r>
-        <w:t>is_</w:t>
-      </w:r>
-      <w:proofErr w:type="gramStart"/>
-      <w:r>
-        <w:t>canceled</w:t>
-      </w:r>
-      <w:proofErr w:type="spellEnd"/>
-      <w:proofErr w:type="gramEnd"/>
-      <w:r>
-        <w:tab/>
-      </w:r>
-    </w:p>
-    <w:p>
-      <w:proofErr w:type="spellStart"/>
-      <w:r>
-        <w:t>lead_time</w:t>
-      </w:r>
-      <w:proofErr w:type="spellEnd"/>
-      <w:r>
-        <w:tab/>
-      </w:r>
-    </w:p>
-    <w:p>
-      <w:proofErr w:type="spellStart"/>
-      <w:r>
-        <w:t>arrival_date_year</w:t>
-      </w:r>
-      <w:proofErr w:type="spellEnd"/>
-      <w:r>
-        <w:tab/>
-      </w:r>
-    </w:p>
-    <w:p>
-      <w:proofErr w:type="spellStart"/>
-      <w:r>
-        <w:t>arrival_date_month</w:t>
-      </w:r>
-      <w:proofErr w:type="spellEnd"/>
-      <w:r>
-        <w:tab/>
-      </w:r>
-    </w:p>
-    <w:p>
-      <w:proofErr w:type="spellStart"/>
-      <w:r>
-        <w:t>arrival_date_week_number</w:t>
-      </w:r>
-      <w:proofErr w:type="spellEnd"/>
-      <w:r>
-        <w:tab/>
-      </w:r>
-    </w:p>
-    <w:p>
-      <w:proofErr w:type="spellStart"/>
-      <w:r>
-        <w:t>arrival_date_day_of_month</w:t>
-      </w:r>
-      <w:proofErr w:type="spellEnd"/>
-      <w:r>
-        <w:tab/>
-      </w:r>
-    </w:p>
-    <w:p>
-      <w:proofErr w:type="spellStart"/>
-      <w:r>
-        <w:t>stays_in_weekend_</w:t>
-      </w:r>
-      <w:proofErr w:type="gramStart"/>
-      <w:r>
-        <w:t>nights</w:t>
-      </w:r>
-      <w:proofErr w:type="spellEnd"/>
-      <w:proofErr w:type="gramEnd"/>
-      <w:r>
-        <w:tab/>
-      </w:r>
-    </w:p>
-    <w:p>
-      <w:proofErr w:type="spellStart"/>
-      <w:r>
-        <w:t>stays_in_week_nights</w:t>
-      </w:r>
-      <w:proofErr w:type="spellEnd"/>
-      <w:r>
-        <w:tab/>
-        <w:t>adults</w:t>
-      </w:r>
-      <w:r>
-        <w:tab/>
-      </w:r>
-    </w:p>
-    <w:p>
-      <w:r>
-        <w:t>children</w:t>
-      </w:r>
-      <w:r>
-        <w:tab/>
-      </w:r>
-    </w:p>
-    <w:p>
-      <w:r>
-        <w:t>babies</w:t>
-      </w:r>
-      <w:r>
-        <w:tab/>
-      </w:r>
-    </w:p>
-    <w:p>
-      <w:r>
-        <w:t>meal</w:t>
-      </w:r>
-      <w:r>
-        <w:tab/>
-      </w:r>
-    </w:p>
-    <w:p>
-      <w:r>
-        <w:t>country</w:t>
-      </w:r>
-      <w:r>
-        <w:tab/>
-      </w:r>
-    </w:p>
-    <w:p>
-      <w:proofErr w:type="spellStart"/>
-      <w:r>
-        <w:t>market_segment</w:t>
-      </w:r>
-      <w:proofErr w:type="spellEnd"/>
-      <w:r>
-        <w:tab/>
-      </w:r>
-    </w:p>
-    <w:p>
-      <w:proofErr w:type="spellStart"/>
-      <w:r>
-        <w:t>distribution_channel</w:t>
-      </w:r>
-      <w:proofErr w:type="spellEnd"/>
-      <w:r>
-        <w:tab/>
-      </w:r>
-    </w:p>
-    <w:p>
-      <w:proofErr w:type="spellStart"/>
-      <w:r>
-        <w:t>is_repeated_</w:t>
-      </w:r>
-      <w:proofErr w:type="gramStart"/>
-      <w:r>
-        <w:t>guest</w:t>
-      </w:r>
-      <w:proofErr w:type="spellEnd"/>
-      <w:proofErr w:type="gramEnd"/>
-      <w:r>
-        <w:tab/>
-      </w:r>
-    </w:p>
-    <w:p>
-      <w:proofErr w:type="spellStart"/>
-      <w:r>
-        <w:t>previous_cancellations</w:t>
-      </w:r>
-      <w:proofErr w:type="spellEnd"/>
-      <w:r>
-        <w:tab/>
-      </w:r>
-    </w:p>
-    <w:p>
-      <w:proofErr w:type="spellStart"/>
-      <w:r>
-        <w:t>previous_bookings_not_</w:t>
-      </w:r>
-      <w:proofErr w:type="gramStart"/>
-      <w:r>
-        <w:t>canceled</w:t>
-      </w:r>
-      <w:proofErr w:type="spellEnd"/>
-      <w:proofErr w:type="gramEnd"/>
-      <w:r>
-        <w:tab/>
-      </w:r>
-    </w:p>
-    <w:p>
-      <w:proofErr w:type="spellStart"/>
-      <w:r>
-        <w:t>reserved_room_</w:t>
-      </w:r>
-      <w:proofErr w:type="gramStart"/>
-      <w:r>
-        <w:t>type</w:t>
-      </w:r>
-      <w:proofErr w:type="spellEnd"/>
-      <w:proofErr w:type="gramEnd"/>
-      <w:r>
-        <w:tab/>
-      </w:r>
-    </w:p>
-    <w:p>
-      <w:proofErr w:type="spellStart"/>
-      <w:r>
-        <w:t>assigned_room_</w:t>
-      </w:r>
-      <w:proofErr w:type="gramStart"/>
-      <w:r>
-        <w:t>type</w:t>
-      </w:r>
-      <w:proofErr w:type="spellEnd"/>
-      <w:proofErr w:type="gramEnd"/>
-      <w:r>
-        <w:tab/>
-      </w:r>
-    </w:p>
-    <w:p>
-      <w:proofErr w:type="spellStart"/>
-      <w:r>
-        <w:t>booking_changes</w:t>
-      </w:r>
-      <w:proofErr w:type="spellEnd"/>
-      <w:r>
-        <w:tab/>
-      </w:r>
-    </w:p>
-    <w:p>
-      <w:proofErr w:type="spellStart"/>
-      <w:r>
-        <w:t>deposit_type</w:t>
-      </w:r>
-      <w:proofErr w:type="spellEnd"/>
-      <w:r>
-        <w:tab/>
-      </w:r>
-    </w:p>
-    <w:p>
-      <w:r>
-        <w:t>company</w:t>
-      </w:r>
-      <w:r>
-        <w:tab/>
-      </w:r>
     </w:p>
     <w:sectPr>
       <w:headerReference w:type="default" r:id="rId8"/>
@@ -1045,6 +894,7 @@
   <w:style w:type="character" w:default="1" w:styleId="DefaultParagraphFont">
     <w:name w:val="Default Paragraph Font"/>
     <w:uiPriority w:val="1"/>
+    <w:semiHidden/>
     <w:unhideWhenUsed/>
   </w:style>
   <w:style w:type="table" w:default="1" w:styleId="TableNormal">

</xml_diff>